<commit_message>
3 Questions added to arrays
</commit_message>
<xml_diff>
--- a/dsaPractice/code/recursion/basicQuestions/arrays/Questions.docx
+++ b/dsaPractice/code/recursion/basicQuestions/arrays/Questions.docx
@@ -85,7 +85,15 @@
       </w:r>
       <w:proofErr w:type="spellEnd"/>
       <w:r>
-        <w:t xml:space="preserve"> = [-2,1,-3,4,-1,2,1,-5,4]</w:t>
+        <w:t xml:space="preserve"> = [-2,</w:t>
+      </w:r>
+      <w:proofErr w:type="gramStart"/>
+      <w:r>
+        <w:t>1,-</w:t>
+      </w:r>
+      <w:proofErr w:type="gramEnd"/>
+      <w:r>
+        <w:t>3,4,-1,2,1,-5,4]</w:t>
       </w:r>
     </w:p>
     <w:p>
@@ -109,7 +117,15 @@
         <w:t>Explanation:</w:t>
       </w:r>
       <w:r>
-        <w:t xml:space="preserve"> The subarray [4,-1,2,1] has the largest sum 6.</w:t>
+        <w:t xml:space="preserve"> The subarray [</w:t>
+      </w:r>
+      <w:proofErr w:type="gramStart"/>
+      <w:r>
+        <w:t>4,-</w:t>
+      </w:r>
+      <w:proofErr w:type="gramEnd"/>
+      <w:r>
+        <w:t>1,2,1] has the largest sum 6.</w:t>
       </w:r>
     </w:p>
     <w:p>
@@ -191,7 +207,15 @@
       </w:r>
       <w:proofErr w:type="spellEnd"/>
       <w:r>
-        <w:t xml:space="preserve"> = [5,4,-1,7,8]</w:t>
+        <w:t xml:space="preserve"> = [5,</w:t>
+      </w:r>
+      <w:proofErr w:type="gramStart"/>
+      <w:r>
+        <w:t>4,-</w:t>
+      </w:r>
+      <w:proofErr w:type="gramEnd"/>
+      <w:r>
+        <w:t>1,7,8]</w:t>
       </w:r>
     </w:p>
     <w:p>
@@ -215,7 +239,15 @@
         <w:t>Explanation:</w:t>
       </w:r>
       <w:r>
-        <w:t xml:space="preserve"> The subarray [5,4,-1,7,8] has the largest sum 23.</w:t>
+        <w:t xml:space="preserve"> The subarray [5,</w:t>
+      </w:r>
+      <w:proofErr w:type="gramStart"/>
+      <w:r>
+        <w:t>4,-</w:t>
+      </w:r>
+      <w:proofErr w:type="gramEnd"/>
+      <w:r>
+        <w:t>1,7,8] has the largest sum 23.</w:t>
       </w:r>
     </w:p>
     <w:p/>
@@ -324,7 +356,15 @@
         <w:t>Explanation:</w:t>
       </w:r>
       <w:r>
-        <w:t xml:space="preserve"> The longest consecutive elements sequence is [1, 2, 3, 4]. Therefore its length is 4.</w:t>
+        <w:t xml:space="preserve"> The longest consecutive elements sequence is [1, 2, 3, 4]. </w:t>
+      </w:r>
+      <w:proofErr w:type="gramStart"/>
+      <w:r>
+        <w:t>Therefore</w:t>
+      </w:r>
+      <w:proofErr w:type="gramEnd"/>
+      <w:r>
+        <w:t xml:space="preserve"> its length is 4.</w:t>
       </w:r>
     </w:p>
     <w:p>
@@ -368,6 +408,876 @@
         <w:t xml:space="preserve"> 9</w:t>
       </w:r>
     </w:p>
+    <w:p/>
+    <w:p>
+      <w:pPr>
+        <w:rPr>
+          <w:lang w:val="en-GB"/>
+        </w:rPr>
+      </w:pPr>
+      <w:r>
+        <w:rPr>
+          <w:lang w:val="en-GB"/>
+        </w:rPr>
+        <w:t>Question</w:t>
+      </w:r>
+      <w:r>
+        <w:rPr>
+          <w:lang w:val="en-GB"/>
+        </w:rPr>
+        <w:t>3</w:t>
+      </w:r>
+      <w:r>
+        <w:rPr>
+          <w:lang w:val="en-GB"/>
+        </w:rPr>
+        <w:t>:</w:t>
+      </w:r>
+    </w:p>
+    <w:p>
+      <w:r>
+        <w:t xml:space="preserve">Given an integer array </w:t>
+      </w:r>
+      <w:proofErr w:type="spellStart"/>
+      <w:r>
+        <w:t>nums</w:t>
+      </w:r>
+      <w:proofErr w:type="spellEnd"/>
+      <w:r>
+        <w:t>, return all the triplets [</w:t>
+      </w:r>
+      <w:proofErr w:type="spellStart"/>
+      <w:r>
+        <w:t>nums</w:t>
+      </w:r>
+      <w:proofErr w:type="spellEnd"/>
+      <w:r>
+        <w:t>[</w:t>
+      </w:r>
+      <w:proofErr w:type="spellStart"/>
+      <w:r>
+        <w:t>i</w:t>
+      </w:r>
+      <w:proofErr w:type="spellEnd"/>
+      <w:r>
+        <w:t xml:space="preserve">], </w:t>
+      </w:r>
+      <w:proofErr w:type="spellStart"/>
+      <w:r>
+        <w:t>nums</w:t>
+      </w:r>
+      <w:proofErr w:type="spellEnd"/>
+      <w:r>
+        <w:t xml:space="preserve">[j], </w:t>
+      </w:r>
+      <w:proofErr w:type="spellStart"/>
+      <w:r>
+        <w:t>nums</w:t>
+      </w:r>
+      <w:proofErr w:type="spellEnd"/>
+      <w:r>
+        <w:t>[k]] such that </w:t>
+      </w:r>
+      <w:proofErr w:type="spellStart"/>
+      <w:proofErr w:type="gramStart"/>
+      <w:r>
+        <w:t>i</w:t>
+      </w:r>
+      <w:proofErr w:type="spellEnd"/>
+      <w:r>
+        <w:t xml:space="preserve"> !</w:t>
+      </w:r>
+      <w:proofErr w:type="gramEnd"/>
+      <w:r>
+        <w:t>= j, </w:t>
+      </w:r>
+      <w:proofErr w:type="spellStart"/>
+      <w:r>
+        <w:t>i</w:t>
+      </w:r>
+      <w:proofErr w:type="spellEnd"/>
+      <w:r>
+        <w:t xml:space="preserve"> != k, and j != k, and </w:t>
+      </w:r>
+      <w:proofErr w:type="spellStart"/>
+      <w:r>
+        <w:t>nums</w:t>
+      </w:r>
+      <w:proofErr w:type="spellEnd"/>
+      <w:r>
+        <w:t>[</w:t>
+      </w:r>
+      <w:proofErr w:type="spellStart"/>
+      <w:r>
+        <w:t>i</w:t>
+      </w:r>
+      <w:proofErr w:type="spellEnd"/>
+      <w:r>
+        <w:t xml:space="preserve">] + </w:t>
+      </w:r>
+      <w:proofErr w:type="spellStart"/>
+      <w:r>
+        <w:t>nums</w:t>
+      </w:r>
+      <w:proofErr w:type="spellEnd"/>
+      <w:r>
+        <w:t xml:space="preserve">[j] + </w:t>
+      </w:r>
+      <w:proofErr w:type="spellStart"/>
+      <w:r>
+        <w:t>nums</w:t>
+      </w:r>
+      <w:proofErr w:type="spellEnd"/>
+      <w:r>
+        <w:t>[k] == 0.</w:t>
+      </w:r>
+    </w:p>
+    <w:p>
+      <w:r>
+        <w:lastRenderedPageBreak/>
+        <w:t>Notice that the solution set must not contain duplicate triplets.</w:t>
+      </w:r>
+    </w:p>
+    <w:p>
+      <w:r>
+        <w:t> </w:t>
+      </w:r>
+    </w:p>
+    <w:p>
+      <w:r>
+        <w:rPr>
+          <w:b/>
+          <w:bCs/>
+        </w:rPr>
+        <w:t>Example 1:</w:t>
+      </w:r>
+    </w:p>
+    <w:p>
+      <w:r>
+        <w:rPr>
+          <w:b/>
+          <w:bCs/>
+        </w:rPr>
+        <w:t>Input:</w:t>
+      </w:r>
+      <w:r>
+        <w:t xml:space="preserve"> </w:t>
+      </w:r>
+      <w:proofErr w:type="spellStart"/>
+      <w:r>
+        <w:t>nums</w:t>
+      </w:r>
+      <w:proofErr w:type="spellEnd"/>
+      <w:r>
+        <w:t xml:space="preserve"> = [-1,0,1,</w:t>
+      </w:r>
+      <w:proofErr w:type="gramStart"/>
+      <w:r>
+        <w:t>2,-</w:t>
+      </w:r>
+      <w:proofErr w:type="gramEnd"/>
+      <w:r>
+        <w:t>1,-4]</w:t>
+      </w:r>
+    </w:p>
+    <w:p>
+      <w:r>
+        <w:rPr>
+          <w:b/>
+          <w:bCs/>
+        </w:rPr>
+        <w:t>Output:</w:t>
+      </w:r>
+      <w:r>
+        <w:t xml:space="preserve"> [[-</w:t>
+      </w:r>
+      <w:proofErr w:type="gramStart"/>
+      <w:r>
+        <w:t>1,-</w:t>
+      </w:r>
+      <w:proofErr w:type="gramEnd"/>
+      <w:r>
+        <w:t>1,2],[-1,0,1]]</w:t>
+      </w:r>
+    </w:p>
+    <w:p>
+      <w:r>
+        <w:rPr>
+          <w:b/>
+          <w:bCs/>
+        </w:rPr>
+        <w:t>Explanation:</w:t>
+      </w:r>
+      <w:r>
+        <w:t xml:space="preserve"> </w:t>
+      </w:r>
+    </w:p>
+    <w:p>
+      <w:proofErr w:type="spellStart"/>
+      <w:proofErr w:type="gramStart"/>
+      <w:r>
+        <w:t>nums</w:t>
+      </w:r>
+      <w:proofErr w:type="spellEnd"/>
+      <w:r>
+        <w:t>[</w:t>
+      </w:r>
+      <w:proofErr w:type="gramEnd"/>
+      <w:r>
+        <w:t xml:space="preserve">0] + </w:t>
+      </w:r>
+      <w:proofErr w:type="spellStart"/>
+      <w:r>
+        <w:t>nums</w:t>
+      </w:r>
+      <w:proofErr w:type="spellEnd"/>
+      <w:r>
+        <w:t xml:space="preserve">[1] + </w:t>
+      </w:r>
+      <w:proofErr w:type="spellStart"/>
+      <w:r>
+        <w:t>nums</w:t>
+      </w:r>
+      <w:proofErr w:type="spellEnd"/>
+      <w:r>
+        <w:t>[2] = (-1) + 0 + 1 = 0.</w:t>
+      </w:r>
+    </w:p>
+    <w:p>
+      <w:proofErr w:type="spellStart"/>
+      <w:proofErr w:type="gramStart"/>
+      <w:r>
+        <w:t>nums</w:t>
+      </w:r>
+      <w:proofErr w:type="spellEnd"/>
+      <w:r>
+        <w:t>[</w:t>
+      </w:r>
+      <w:proofErr w:type="gramEnd"/>
+      <w:r>
+        <w:t xml:space="preserve">1] + </w:t>
+      </w:r>
+      <w:proofErr w:type="spellStart"/>
+      <w:r>
+        <w:t>nums</w:t>
+      </w:r>
+      <w:proofErr w:type="spellEnd"/>
+      <w:r>
+        <w:t xml:space="preserve">[2] + </w:t>
+      </w:r>
+      <w:proofErr w:type="spellStart"/>
+      <w:r>
+        <w:t>nums</w:t>
+      </w:r>
+      <w:proofErr w:type="spellEnd"/>
+      <w:r>
+        <w:t>[4] = 0 + 1 + (-1) = 0.</w:t>
+      </w:r>
+    </w:p>
+    <w:p>
+      <w:proofErr w:type="spellStart"/>
+      <w:proofErr w:type="gramStart"/>
+      <w:r>
+        <w:t>nums</w:t>
+      </w:r>
+      <w:proofErr w:type="spellEnd"/>
+      <w:r>
+        <w:t>[</w:t>
+      </w:r>
+      <w:proofErr w:type="gramEnd"/>
+      <w:r>
+        <w:t xml:space="preserve">0] + </w:t>
+      </w:r>
+      <w:proofErr w:type="spellStart"/>
+      <w:r>
+        <w:t>nums</w:t>
+      </w:r>
+      <w:proofErr w:type="spellEnd"/>
+      <w:r>
+        <w:t xml:space="preserve">[3] + </w:t>
+      </w:r>
+      <w:proofErr w:type="spellStart"/>
+      <w:r>
+        <w:t>nums</w:t>
+      </w:r>
+      <w:proofErr w:type="spellEnd"/>
+      <w:r>
+        <w:t>[4] = (-1) + 2 + (-1) = 0.</w:t>
+      </w:r>
+    </w:p>
+    <w:p>
+      <w:r>
+        <w:t>The distinct triplets are [-1,0,1] and [-</w:t>
+      </w:r>
+      <w:proofErr w:type="gramStart"/>
+      <w:r>
+        <w:t>1,-</w:t>
+      </w:r>
+      <w:proofErr w:type="gramEnd"/>
+      <w:r>
+        <w:t>1,2].</w:t>
+      </w:r>
+    </w:p>
+    <w:p>
+      <w:r>
+        <w:t>Notice that the order of the output and the order of the triplets does not matter.</w:t>
+      </w:r>
+    </w:p>
+    <w:p>
+      <w:r>
+        <w:rPr>
+          <w:b/>
+          <w:bCs/>
+        </w:rPr>
+        <w:t>Example 2:</w:t>
+      </w:r>
+    </w:p>
+    <w:p>
+      <w:r>
+        <w:rPr>
+          <w:b/>
+          <w:bCs/>
+        </w:rPr>
+        <w:t>Input:</w:t>
+      </w:r>
+      <w:r>
+        <w:t xml:space="preserve"> </w:t>
+      </w:r>
+      <w:proofErr w:type="spellStart"/>
+      <w:r>
+        <w:t>nums</w:t>
+      </w:r>
+      <w:proofErr w:type="spellEnd"/>
+      <w:r>
+        <w:t xml:space="preserve"> = [0,1,1]</w:t>
+      </w:r>
+    </w:p>
+    <w:p>
+      <w:r>
+        <w:rPr>
+          <w:b/>
+          <w:bCs/>
+        </w:rPr>
+        <w:t>Output:</w:t>
+      </w:r>
+      <w:r>
+        <w:t xml:space="preserve"> []</w:t>
+      </w:r>
+    </w:p>
+    <w:p>
+      <w:r>
+        <w:rPr>
+          <w:b/>
+          <w:bCs/>
+        </w:rPr>
+        <w:t>Explanation:</w:t>
+      </w:r>
+      <w:r>
+        <w:t xml:space="preserve"> The only possible triplet does not sum up to 0.</w:t>
+      </w:r>
+    </w:p>
+    <w:p>
+      <w:r>
+        <w:rPr>
+          <w:b/>
+          <w:bCs/>
+        </w:rPr>
+        <w:t>Example 3:</w:t>
+      </w:r>
+    </w:p>
+    <w:p>
+      <w:r>
+        <w:rPr>
+          <w:b/>
+          <w:bCs/>
+        </w:rPr>
+        <w:t>Input:</w:t>
+      </w:r>
+      <w:r>
+        <w:t xml:space="preserve"> </w:t>
+      </w:r>
+      <w:proofErr w:type="spellStart"/>
+      <w:r>
+        <w:t>nums</w:t>
+      </w:r>
+      <w:proofErr w:type="spellEnd"/>
+      <w:r>
+        <w:t xml:space="preserve"> = [0,0,0]</w:t>
+      </w:r>
+    </w:p>
+    <w:p>
+      <w:r>
+        <w:rPr>
+          <w:b/>
+          <w:bCs/>
+        </w:rPr>
+        <w:t>Output:</w:t>
+      </w:r>
+      <w:r>
+        <w:t xml:space="preserve"> [[0,0,0]]</w:t>
+      </w:r>
+    </w:p>
+    <w:p>
+      <w:r>
+        <w:rPr>
+          <w:b/>
+          <w:bCs/>
+        </w:rPr>
+        <w:t>Explanation:</w:t>
+      </w:r>
+      <w:r>
+        <w:t xml:space="preserve"> The only possible triplet sums up to 0.</w:t>
+      </w:r>
+    </w:p>
+    <w:p/>
+    <w:p>
+      <w:r>
+        <w:t xml:space="preserve">Question4: </w:t>
+      </w:r>
+    </w:p>
+    <w:p>
+      <w:r>
+        <w:t>Given an integer array </w:t>
+      </w:r>
+      <w:proofErr w:type="spellStart"/>
+      <w:r>
+        <w:t>nums</w:t>
+      </w:r>
+      <w:proofErr w:type="spellEnd"/>
+      <w:r>
+        <w:t> of length n and an integer target, find three integers in </w:t>
+      </w:r>
+      <w:proofErr w:type="spellStart"/>
+      <w:r>
+        <w:t>nums</w:t>
+      </w:r>
+      <w:proofErr w:type="spellEnd"/>
+      <w:r>
+        <w:t> such that the sum is closest to target.</w:t>
+      </w:r>
+    </w:p>
+    <w:p>
+      <w:r>
+        <w:t>Return </w:t>
+      </w:r>
+      <w:r>
+        <w:rPr>
+          <w:i/>
+          <w:iCs/>
+        </w:rPr>
+        <w:t>the sum of the three integers</w:t>
+      </w:r>
+      <w:r>
+        <w:t>.</w:t>
+      </w:r>
+    </w:p>
+    <w:p>
+      <w:r>
+        <w:t>You may assume that each input would have exactly one solution.</w:t>
+      </w:r>
+    </w:p>
+    <w:p>
+      <w:r>
+        <w:t> </w:t>
+      </w:r>
+    </w:p>
+    <w:p>
+      <w:r>
+        <w:rPr>
+          <w:b/>
+          <w:bCs/>
+        </w:rPr>
+        <w:t>Example 1:</w:t>
+      </w:r>
+    </w:p>
+    <w:p>
+      <w:r>
+        <w:rPr>
+          <w:b/>
+          <w:bCs/>
+        </w:rPr>
+        <w:t>Input:</w:t>
+      </w:r>
+      <w:r>
+        <w:t xml:space="preserve"> </w:t>
+      </w:r>
+      <w:proofErr w:type="spellStart"/>
+      <w:r>
+        <w:t>nums</w:t>
+      </w:r>
+      <w:proofErr w:type="spellEnd"/>
+      <w:r>
+        <w:t xml:space="preserve"> = [-1,2,</w:t>
+      </w:r>
+      <w:proofErr w:type="gramStart"/>
+      <w:r>
+        <w:t>1,-</w:t>
+      </w:r>
+      <w:proofErr w:type="gramEnd"/>
+      <w:r>
+        <w:t>4], target = 1</w:t>
+      </w:r>
+    </w:p>
+    <w:p>
+      <w:r>
+        <w:rPr>
+          <w:b/>
+          <w:bCs/>
+        </w:rPr>
+        <w:t>Output:</w:t>
+      </w:r>
+      <w:r>
+        <w:t xml:space="preserve"> 2</w:t>
+      </w:r>
+    </w:p>
+    <w:p>
+      <w:r>
+        <w:rPr>
+          <w:b/>
+          <w:bCs/>
+        </w:rPr>
+        <w:t>Explanation:</w:t>
+      </w:r>
+      <w:r>
+        <w:t xml:space="preserve"> The sum that is closest to the target is 2. (-1 + 2 + 1 = 2).</w:t>
+      </w:r>
+    </w:p>
+    <w:p>
+      <w:r>
+        <w:rPr>
+          <w:b/>
+          <w:bCs/>
+        </w:rPr>
+        <w:t>Example 2:</w:t>
+      </w:r>
+    </w:p>
+    <w:p>
+      <w:r>
+        <w:rPr>
+          <w:b/>
+          <w:bCs/>
+        </w:rPr>
+        <w:lastRenderedPageBreak/>
+        <w:t>Input:</w:t>
+      </w:r>
+      <w:r>
+        <w:t xml:space="preserve"> </w:t>
+      </w:r>
+      <w:proofErr w:type="spellStart"/>
+      <w:r>
+        <w:t>nums</w:t>
+      </w:r>
+      <w:proofErr w:type="spellEnd"/>
+      <w:r>
+        <w:t xml:space="preserve"> = [0,0,0], target = 1</w:t>
+      </w:r>
+    </w:p>
+    <w:p>
+      <w:r>
+        <w:rPr>
+          <w:b/>
+          <w:bCs/>
+        </w:rPr>
+        <w:t>Output:</w:t>
+      </w:r>
+      <w:r>
+        <w:t xml:space="preserve"> 0</w:t>
+      </w:r>
+    </w:p>
+    <w:p>
+      <w:r>
+        <w:rPr>
+          <w:b/>
+          <w:bCs/>
+        </w:rPr>
+        <w:t>Explanation:</w:t>
+      </w:r>
+      <w:r>
+        <w:t xml:space="preserve"> The sum that is closest to the target is 0. (0 + 0 + 0 = 0).</w:t>
+      </w:r>
+    </w:p>
+    <w:p/>
+    <w:p>
+      <w:r>
+        <w:t>Question5:</w:t>
+      </w:r>
+    </w:p>
+    <w:p>
+      <w:r>
+        <w:t>Given an array </w:t>
+      </w:r>
+      <w:proofErr w:type="spellStart"/>
+      <w:r>
+        <w:t>nums</w:t>
+      </w:r>
+      <w:proofErr w:type="spellEnd"/>
+      <w:r>
+        <w:t> of n integers, return </w:t>
+      </w:r>
+      <w:r>
+        <w:rPr>
+          <w:i/>
+          <w:iCs/>
+        </w:rPr>
+        <w:t>an array of all the </w:t>
+      </w:r>
+      <w:r>
+        <w:rPr>
+          <w:b/>
+          <w:bCs/>
+          <w:i/>
+          <w:iCs/>
+        </w:rPr>
+        <w:t>unique</w:t>
+      </w:r>
+      <w:r>
+        <w:rPr>
+          <w:i/>
+          <w:iCs/>
+        </w:rPr>
+        <w:t> quadruplets</w:t>
+      </w:r>
+      <w:r>
+        <w:t> [</w:t>
+      </w:r>
+      <w:proofErr w:type="spellStart"/>
+      <w:r>
+        <w:t>nums</w:t>
+      </w:r>
+      <w:proofErr w:type="spellEnd"/>
+      <w:r>
+        <w:t xml:space="preserve">[a], </w:t>
+      </w:r>
+      <w:proofErr w:type="spellStart"/>
+      <w:r>
+        <w:t>nums</w:t>
+      </w:r>
+      <w:proofErr w:type="spellEnd"/>
+      <w:r>
+        <w:t xml:space="preserve">[b], </w:t>
+      </w:r>
+      <w:proofErr w:type="spellStart"/>
+      <w:r>
+        <w:t>nums</w:t>
+      </w:r>
+      <w:proofErr w:type="spellEnd"/>
+      <w:r>
+        <w:t xml:space="preserve">[c], </w:t>
+      </w:r>
+      <w:proofErr w:type="spellStart"/>
+      <w:r>
+        <w:t>nums</w:t>
+      </w:r>
+      <w:proofErr w:type="spellEnd"/>
+      <w:r>
+        <w:t>[d]] such that:</w:t>
+      </w:r>
+    </w:p>
+    <w:p>
+      <w:pPr>
+        <w:numPr>
+          <w:ilvl w:val="0"/>
+          <w:numId w:val="1"/>
+        </w:numPr>
+      </w:pPr>
+      <w:r>
+        <w:t>0 &lt;= a, b, c, d &lt; n</w:t>
+      </w:r>
+    </w:p>
+    <w:p>
+      <w:pPr>
+        <w:numPr>
+          <w:ilvl w:val="0"/>
+          <w:numId w:val="1"/>
+        </w:numPr>
+      </w:pPr>
+      <w:r>
+        <w:t>a, b, c, and d are </w:t>
+      </w:r>
+      <w:r>
+        <w:rPr>
+          <w:b/>
+          <w:bCs/>
+        </w:rPr>
+        <w:t>distinct</w:t>
+      </w:r>
+      <w:r>
+        <w:t>.</w:t>
+      </w:r>
+    </w:p>
+    <w:p>
+      <w:pPr>
+        <w:numPr>
+          <w:ilvl w:val="0"/>
+          <w:numId w:val="1"/>
+        </w:numPr>
+      </w:pPr>
+      <w:proofErr w:type="spellStart"/>
+      <w:r>
+        <w:t>nums</w:t>
+      </w:r>
+      <w:proofErr w:type="spellEnd"/>
+      <w:r>
+        <w:t xml:space="preserve">[a] + </w:t>
+      </w:r>
+      <w:proofErr w:type="spellStart"/>
+      <w:r>
+        <w:t>nums</w:t>
+      </w:r>
+      <w:proofErr w:type="spellEnd"/>
+      <w:r>
+        <w:t xml:space="preserve">[b] + </w:t>
+      </w:r>
+      <w:proofErr w:type="spellStart"/>
+      <w:r>
+        <w:t>nums</w:t>
+      </w:r>
+      <w:proofErr w:type="spellEnd"/>
+      <w:r>
+        <w:t xml:space="preserve">[c] + </w:t>
+      </w:r>
+      <w:proofErr w:type="spellStart"/>
+      <w:r>
+        <w:t>nums</w:t>
+      </w:r>
+      <w:proofErr w:type="spellEnd"/>
+      <w:r>
+        <w:t>[d] == target</w:t>
+      </w:r>
+    </w:p>
+    <w:p>
+      <w:r>
+        <w:t>You may return the answer in </w:t>
+      </w:r>
+      <w:r>
+        <w:rPr>
+          <w:b/>
+          <w:bCs/>
+        </w:rPr>
+        <w:t>any order</w:t>
+      </w:r>
+      <w:r>
+        <w:t>.</w:t>
+      </w:r>
+    </w:p>
+    <w:p>
+      <w:r>
+        <w:t> </w:t>
+      </w:r>
+    </w:p>
+    <w:p>
+      <w:r>
+        <w:rPr>
+          <w:b/>
+          <w:bCs/>
+        </w:rPr>
+        <w:t>Example 1:</w:t>
+      </w:r>
+    </w:p>
+    <w:p>
+      <w:r>
+        <w:rPr>
+          <w:b/>
+          <w:bCs/>
+        </w:rPr>
+        <w:t>Input:</w:t>
+      </w:r>
+      <w:r>
+        <w:t xml:space="preserve"> </w:t>
+      </w:r>
+      <w:proofErr w:type="spellStart"/>
+      <w:r>
+        <w:t>nums</w:t>
+      </w:r>
+      <w:proofErr w:type="spellEnd"/>
+      <w:r>
+        <w:t xml:space="preserve"> = [1,</w:t>
+      </w:r>
+      <w:proofErr w:type="gramStart"/>
+      <w:r>
+        <w:t>0,-</w:t>
+      </w:r>
+      <w:proofErr w:type="gramEnd"/>
+      <w:r>
+        <w:t>1,0,-2,2], target = 0</w:t>
+      </w:r>
+    </w:p>
+    <w:p>
+      <w:r>
+        <w:rPr>
+          <w:b/>
+          <w:bCs/>
+        </w:rPr>
+        <w:t>Output:</w:t>
+      </w:r>
+      <w:r>
+        <w:t xml:space="preserve"> [[-</w:t>
+      </w:r>
+      <w:proofErr w:type="gramStart"/>
+      <w:r>
+        <w:t>2,-</w:t>
+      </w:r>
+      <w:proofErr w:type="gramEnd"/>
+      <w:r>
+        <w:t>1,1,2],[-2,0,0,2],[-1,0,0,1]]</w:t>
+      </w:r>
+    </w:p>
+    <w:p>
+      <w:r>
+        <w:rPr>
+          <w:b/>
+          <w:bCs/>
+        </w:rPr>
+        <w:t>Example 2:</w:t>
+      </w:r>
+    </w:p>
+    <w:p>
+      <w:r>
+        <w:rPr>
+          <w:b/>
+          <w:bCs/>
+        </w:rPr>
+        <w:t>Input:</w:t>
+      </w:r>
+      <w:r>
+        <w:t xml:space="preserve"> </w:t>
+      </w:r>
+      <w:proofErr w:type="spellStart"/>
+      <w:r>
+        <w:t>nums</w:t>
+      </w:r>
+      <w:proofErr w:type="spellEnd"/>
+      <w:r>
+        <w:t xml:space="preserve"> = [2,2,2,2,2], target = 8</w:t>
+      </w:r>
+    </w:p>
+    <w:p>
+      <w:r>
+        <w:rPr>
+          <w:b/>
+          <w:bCs/>
+        </w:rPr>
+        <w:t>Output:</w:t>
+      </w:r>
+      <w:r>
+        <w:t xml:space="preserve"> [[2,2,2,2]]</w:t>
+      </w:r>
+    </w:p>
+    <w:p/>
+    <w:p/>
+    <w:p>
+      <w:r>
+        <w:t> </w:t>
+      </w:r>
+    </w:p>
+    <w:p>
+      <w:pPr>
+        <w:rPr>
+          <w:lang w:val="en-GB"/>
+        </w:rPr>
+      </w:pPr>
+    </w:p>
+    <w:p/>
     <w:p>
       <w:pPr>
         <w:rPr>
@@ -391,6 +1301,163 @@
     </w:sectPr>
   </w:body>
 </w:document>
+</file>
+
+<file path=word/numbering.xml><?xml version="1.0" encoding="utf-8"?>
+<w:numbering xmlns:wpc="http://schemas.microsoft.com/office/word/2010/wordprocessingCanvas" xmlns:cx="http://schemas.microsoft.com/office/drawing/2014/chartex" xmlns:cx1="http://schemas.microsoft.com/office/drawing/2015/9/8/chartex" xmlns:cx2="http://schemas.microsoft.com/office/drawing/2015/10/21/chartex" xmlns:cx3="http://schemas.microsoft.com/office/drawing/2016/5/9/chartex" xmlns:cx4="http://schemas.microsoft.com/office/drawing/2016/5/10/chartex" xmlns:cx5="http://schemas.microsoft.com/office/drawing/2016/5/11/chartex" xmlns:cx6="http://schemas.microsoft.com/office/drawing/2016/5/12/chartex" xmlns:cx7="http://schemas.microsoft.com/office/drawing/2016/5/13/chartex" xmlns:cx8="http://schemas.microsoft.com/office/drawing/2016/5/14/chartex" xmlns:mc="http://schemas.openxmlformats.org/markup-compatibility/2006" xmlns:aink="http://schemas.microsoft.com/office/drawing/2016/ink" xmlns:am3d="http://schemas.microsoft.com/office/drawing/2017/model3d" xmlns:o="urn:schemas-microsoft-com:office:office" xmlns:oel="http://schemas.microsoft.com/office/2019/extlst" xmlns:r="http://schemas.openxmlformats.org/officeDocument/2006/relationships" xmlns:m="http://schemas.openxmlformats.org/officeDocument/2006/math" xmlns:v="urn:schemas-microsoft-com:vml" xmlns:wp14="http://schemas.microsoft.com/office/word/2010/wordprocessingDrawing" xmlns:wp="http://schemas.openxmlformats.org/drawingml/2006/wordprocessingDrawing" xmlns:w10="urn:schemas-microsoft-com:office:word" xmlns:w="http://schemas.openxmlformats.org/wordprocessingml/2006/main" xmlns:w14="http://schemas.microsoft.com/office/word/2010/wordml" xmlns:w15="http://schemas.microsoft.com/office/word/2012/wordml" xmlns:w16cex="http://schemas.microsoft.com/office/word/2018/wordml/cex" xmlns:w16cid="http://schemas.microsoft.com/office/word/2016/wordml/cid" xmlns:w16="http://schemas.microsoft.com/office/word/2018/wordml" xmlns:w16du="http://schemas.microsoft.com/office/word/2023/wordml/word16du" xmlns:w16sdtdh="http://schemas.microsoft.com/office/word/2020/wordml/sdtdatahash" xmlns:w16se="http://schemas.microsoft.com/office/word/2015/wordml/symex" xmlns:wpg="http://schemas.microsoft.com/office/word/2010/wordprocessingGroup" xmlns:wpi="http://schemas.microsoft.com/office/word/2010/wordprocessingInk" xmlns:wne="http://schemas.microsoft.com/office/word/2006/wordml" xmlns:wps="http://schemas.microsoft.com/office/word/2010/wordprocessingShape" mc:Ignorable="w14 w15 w16se w16cid w16 w16cex w16sdtdh w16du wp14">
+  <w:abstractNum w:abstractNumId="0" w15:restartNumberingAfterBreak="0">
+    <w:nsid w:val="220B38EF"/>
+    <w:multiLevelType w:val="multilevel"/>
+    <w:tmpl w:val="AA448868"/>
+    <w:lvl w:ilvl="0">
+      <w:start w:val="1"/>
+      <w:numFmt w:val="bullet"/>
+      <w:lvlText w:val=""/>
+      <w:lvlJc w:val="left"/>
+      <w:pPr>
+        <w:tabs>
+          <w:tab w:val="num" w:pos="720"/>
+        </w:tabs>
+        <w:ind w:left="720" w:hanging="360"/>
+      </w:pPr>
+      <w:rPr>
+        <w:rFonts w:ascii="Symbol" w:hAnsi="Symbol" w:hint="default"/>
+        <w:sz w:val="20"/>
+      </w:rPr>
+    </w:lvl>
+    <w:lvl w:ilvl="1" w:tentative="1">
+      <w:start w:val="1"/>
+      <w:numFmt w:val="bullet"/>
+      <w:lvlText w:val=""/>
+      <w:lvlJc w:val="left"/>
+      <w:pPr>
+        <w:tabs>
+          <w:tab w:val="num" w:pos="1440"/>
+        </w:tabs>
+        <w:ind w:left="1440" w:hanging="360"/>
+      </w:pPr>
+      <w:rPr>
+        <w:rFonts w:ascii="Symbol" w:hAnsi="Symbol" w:hint="default"/>
+        <w:sz w:val="20"/>
+      </w:rPr>
+    </w:lvl>
+    <w:lvl w:ilvl="2" w:tentative="1">
+      <w:start w:val="1"/>
+      <w:numFmt w:val="bullet"/>
+      <w:lvlText w:val=""/>
+      <w:lvlJc w:val="left"/>
+      <w:pPr>
+        <w:tabs>
+          <w:tab w:val="num" w:pos="2160"/>
+        </w:tabs>
+        <w:ind w:left="2160" w:hanging="360"/>
+      </w:pPr>
+      <w:rPr>
+        <w:rFonts w:ascii="Symbol" w:hAnsi="Symbol" w:hint="default"/>
+        <w:sz w:val="20"/>
+      </w:rPr>
+    </w:lvl>
+    <w:lvl w:ilvl="3" w:tentative="1">
+      <w:start w:val="1"/>
+      <w:numFmt w:val="bullet"/>
+      <w:lvlText w:val=""/>
+      <w:lvlJc w:val="left"/>
+      <w:pPr>
+        <w:tabs>
+          <w:tab w:val="num" w:pos="2880"/>
+        </w:tabs>
+        <w:ind w:left="2880" w:hanging="360"/>
+      </w:pPr>
+      <w:rPr>
+        <w:rFonts w:ascii="Symbol" w:hAnsi="Symbol" w:hint="default"/>
+        <w:sz w:val="20"/>
+      </w:rPr>
+    </w:lvl>
+    <w:lvl w:ilvl="4" w:tentative="1">
+      <w:start w:val="1"/>
+      <w:numFmt w:val="bullet"/>
+      <w:lvlText w:val=""/>
+      <w:lvlJc w:val="left"/>
+      <w:pPr>
+        <w:tabs>
+          <w:tab w:val="num" w:pos="3600"/>
+        </w:tabs>
+        <w:ind w:left="3600" w:hanging="360"/>
+      </w:pPr>
+      <w:rPr>
+        <w:rFonts w:ascii="Symbol" w:hAnsi="Symbol" w:hint="default"/>
+        <w:sz w:val="20"/>
+      </w:rPr>
+    </w:lvl>
+    <w:lvl w:ilvl="5" w:tentative="1">
+      <w:start w:val="1"/>
+      <w:numFmt w:val="bullet"/>
+      <w:lvlText w:val=""/>
+      <w:lvlJc w:val="left"/>
+      <w:pPr>
+        <w:tabs>
+          <w:tab w:val="num" w:pos="4320"/>
+        </w:tabs>
+        <w:ind w:left="4320" w:hanging="360"/>
+      </w:pPr>
+      <w:rPr>
+        <w:rFonts w:ascii="Symbol" w:hAnsi="Symbol" w:hint="default"/>
+        <w:sz w:val="20"/>
+      </w:rPr>
+    </w:lvl>
+    <w:lvl w:ilvl="6" w:tentative="1">
+      <w:start w:val="1"/>
+      <w:numFmt w:val="bullet"/>
+      <w:lvlText w:val=""/>
+      <w:lvlJc w:val="left"/>
+      <w:pPr>
+        <w:tabs>
+          <w:tab w:val="num" w:pos="5040"/>
+        </w:tabs>
+        <w:ind w:left="5040" w:hanging="360"/>
+      </w:pPr>
+      <w:rPr>
+        <w:rFonts w:ascii="Symbol" w:hAnsi="Symbol" w:hint="default"/>
+        <w:sz w:val="20"/>
+      </w:rPr>
+    </w:lvl>
+    <w:lvl w:ilvl="7" w:tentative="1">
+      <w:start w:val="1"/>
+      <w:numFmt w:val="bullet"/>
+      <w:lvlText w:val=""/>
+      <w:lvlJc w:val="left"/>
+      <w:pPr>
+        <w:tabs>
+          <w:tab w:val="num" w:pos="5760"/>
+        </w:tabs>
+        <w:ind w:left="5760" w:hanging="360"/>
+      </w:pPr>
+      <w:rPr>
+        <w:rFonts w:ascii="Symbol" w:hAnsi="Symbol" w:hint="default"/>
+        <w:sz w:val="20"/>
+      </w:rPr>
+    </w:lvl>
+    <w:lvl w:ilvl="8" w:tentative="1">
+      <w:start w:val="1"/>
+      <w:numFmt w:val="bullet"/>
+      <w:lvlText w:val=""/>
+      <w:lvlJc w:val="left"/>
+      <w:pPr>
+        <w:tabs>
+          <w:tab w:val="num" w:pos="6480"/>
+        </w:tabs>
+        <w:ind w:left="6480" w:hanging="360"/>
+      </w:pPr>
+      <w:rPr>
+        <w:rFonts w:ascii="Symbol" w:hAnsi="Symbol" w:hint="default"/>
+        <w:sz w:val="20"/>
+      </w:rPr>
+    </w:lvl>
+  </w:abstractNum>
+  <w:num w:numId="1" w16cid:durableId="846989874">
+    <w:abstractNumId w:val="0"/>
+  </w:num>
+</w:numbering>
 </file>
 
 <file path=word/styles.xml><?xml version="1.0" encoding="utf-8"?>

</xml_diff>

<commit_message>
question added to arrays
</commit_message>
<xml_diff>
--- a/dsaPractice/code/recursion/basicQuestions/arrays/Questions.docx
+++ b/dsaPractice/code/recursion/basicQuestions/arrays/Questions.docx
@@ -85,15 +85,7 @@
       </w:r>
       <w:proofErr w:type="spellEnd"/>
       <w:r>
-        <w:t xml:space="preserve"> = [-2,</w:t>
-      </w:r>
-      <w:proofErr w:type="gramStart"/>
-      <w:r>
-        <w:t>1,-</w:t>
-      </w:r>
-      <w:proofErr w:type="gramEnd"/>
-      <w:r>
-        <w:t>3,4,-1,2,1,-5,4]</w:t>
+        <w:t xml:space="preserve"> = [-2,1,-3,4,-1,2,1,-5,4]</w:t>
       </w:r>
     </w:p>
     <w:p>
@@ -117,15 +109,7 @@
         <w:t>Explanation:</w:t>
       </w:r>
       <w:r>
-        <w:t xml:space="preserve"> The subarray [</w:t>
-      </w:r>
-      <w:proofErr w:type="gramStart"/>
-      <w:r>
-        <w:t>4,-</w:t>
-      </w:r>
-      <w:proofErr w:type="gramEnd"/>
-      <w:r>
-        <w:t>1,2,1] has the largest sum 6.</w:t>
+        <w:t xml:space="preserve"> The subarray [4,-1,2,1] has the largest sum 6.</w:t>
       </w:r>
     </w:p>
     <w:p>
@@ -207,15 +191,7 @@
       </w:r>
       <w:proofErr w:type="spellEnd"/>
       <w:r>
-        <w:t xml:space="preserve"> = [5,</w:t>
-      </w:r>
-      <w:proofErr w:type="gramStart"/>
-      <w:r>
-        <w:t>4,-</w:t>
-      </w:r>
-      <w:proofErr w:type="gramEnd"/>
-      <w:r>
-        <w:t>1,7,8]</w:t>
+        <w:t xml:space="preserve"> = [5,4,-1,7,8]</w:t>
       </w:r>
     </w:p>
     <w:p>
@@ -239,15 +215,7 @@
         <w:t>Explanation:</w:t>
       </w:r>
       <w:r>
-        <w:t xml:space="preserve"> The subarray [5,</w:t>
-      </w:r>
-      <w:proofErr w:type="gramStart"/>
-      <w:r>
-        <w:t>4,-</w:t>
-      </w:r>
-      <w:proofErr w:type="gramEnd"/>
-      <w:r>
-        <w:t>1,7,8] has the largest sum 23.</w:t>
+        <w:t xml:space="preserve"> The subarray [5,4,-1,7,8] has the largest sum 23.</w:t>
       </w:r>
     </w:p>
     <w:p/>
@@ -356,15 +324,7 @@
         <w:t>Explanation:</w:t>
       </w:r>
       <w:r>
-        <w:t xml:space="preserve"> The longest consecutive elements sequence is [1, 2, 3, 4]. </w:t>
-      </w:r>
-      <w:proofErr w:type="gramStart"/>
-      <w:r>
-        <w:t>Therefore</w:t>
-      </w:r>
-      <w:proofErr w:type="gramEnd"/>
-      <w:r>
-        <w:t xml:space="preserve"> its length is 4.</w:t>
+        <w:t xml:space="preserve"> The longest consecutive elements sequence is [1, 2, 3, 4]. Therefore its length is 4.</w:t>
       </w:r>
     </w:p>
     <w:p>
@@ -479,17 +439,12 @@
         <w:t>[k]] such that </w:t>
       </w:r>
       <w:proofErr w:type="spellStart"/>
-      <w:proofErr w:type="gramStart"/>
       <w:r>
         <w:t>i</w:t>
       </w:r>
       <w:proofErr w:type="spellEnd"/>
       <w:r>
-        <w:t xml:space="preserve"> !</w:t>
-      </w:r>
-      <w:proofErr w:type="gramEnd"/>
-      <w:r>
-        <w:t>= j, </w:t>
+        <w:t xml:space="preserve"> != j, </w:t>
       </w:r>
       <w:proofErr w:type="spellStart"/>
       <w:r>
@@ -569,15 +524,7 @@
       </w:r>
       <w:proofErr w:type="spellEnd"/>
       <w:r>
-        <w:t xml:space="preserve"> = [-1,0,1,</w:t>
-      </w:r>
-      <w:proofErr w:type="gramStart"/>
-      <w:r>
-        <w:t>2,-</w:t>
-      </w:r>
-      <w:proofErr w:type="gramEnd"/>
-      <w:r>
-        <w:t>1,-4]</w:t>
+        <w:t xml:space="preserve"> = [-1,0,1,2,-1,-4]</w:t>
       </w:r>
     </w:p>
     <w:p>
@@ -589,15 +536,7 @@
         <w:t>Output:</w:t>
       </w:r>
       <w:r>
-        <w:t xml:space="preserve"> [[-</w:t>
-      </w:r>
-      <w:proofErr w:type="gramStart"/>
-      <w:r>
-        <w:t>1,-</w:t>
-      </w:r>
-      <w:proofErr w:type="gramEnd"/>
-      <w:r>
-        <w:t>1,2],[-1,0,1]]</w:t>
+        <w:t xml:space="preserve"> [[-1,-1,2],[-1,0,1]]</w:t>
       </w:r>
     </w:p>
     <w:p>
@@ -614,17 +553,12 @@
     </w:p>
     <w:p>
       <w:proofErr w:type="spellStart"/>
-      <w:proofErr w:type="gramStart"/>
-      <w:r>
-        <w:t>nums</w:t>
-      </w:r>
-      <w:proofErr w:type="spellEnd"/>
-      <w:r>
-        <w:t>[</w:t>
-      </w:r>
-      <w:proofErr w:type="gramEnd"/>
-      <w:r>
-        <w:t xml:space="preserve">0] + </w:t>
+      <w:r>
+        <w:t>nums</w:t>
+      </w:r>
+      <w:proofErr w:type="spellEnd"/>
+      <w:r>
+        <w:t xml:space="preserve">[0] + </w:t>
       </w:r>
       <w:proofErr w:type="spellStart"/>
       <w:r>
@@ -645,17 +579,12 @@
     </w:p>
     <w:p>
       <w:proofErr w:type="spellStart"/>
-      <w:proofErr w:type="gramStart"/>
-      <w:r>
-        <w:t>nums</w:t>
-      </w:r>
-      <w:proofErr w:type="spellEnd"/>
-      <w:r>
-        <w:t>[</w:t>
-      </w:r>
-      <w:proofErr w:type="gramEnd"/>
-      <w:r>
-        <w:t xml:space="preserve">1] + </w:t>
+      <w:r>
+        <w:t>nums</w:t>
+      </w:r>
+      <w:proofErr w:type="spellEnd"/>
+      <w:r>
+        <w:t xml:space="preserve">[1] + </w:t>
       </w:r>
       <w:proofErr w:type="spellStart"/>
       <w:r>
@@ -676,17 +605,12 @@
     </w:p>
     <w:p>
       <w:proofErr w:type="spellStart"/>
-      <w:proofErr w:type="gramStart"/>
-      <w:r>
-        <w:t>nums</w:t>
-      </w:r>
-      <w:proofErr w:type="spellEnd"/>
-      <w:r>
-        <w:t>[</w:t>
-      </w:r>
-      <w:proofErr w:type="gramEnd"/>
-      <w:r>
-        <w:t xml:space="preserve">0] + </w:t>
+      <w:r>
+        <w:t>nums</w:t>
+      </w:r>
+      <w:proofErr w:type="spellEnd"/>
+      <w:r>
+        <w:t xml:space="preserve">[0] + </w:t>
       </w:r>
       <w:proofErr w:type="spellStart"/>
       <w:r>
@@ -707,15 +631,7 @@
     </w:p>
     <w:p>
       <w:r>
-        <w:t>The distinct triplets are [-1,0,1] and [-</w:t>
-      </w:r>
-      <w:proofErr w:type="gramStart"/>
-      <w:r>
-        <w:t>1,-</w:t>
-      </w:r>
-      <w:proofErr w:type="gramEnd"/>
-      <w:r>
-        <w:t>1,2].</w:t>
+        <w:t>The distinct triplets are [-1,0,1] and [-1,-1,2].</w:t>
       </w:r>
     </w:p>
     <w:p>
@@ -907,15 +823,7 @@
       </w:r>
       <w:proofErr w:type="spellEnd"/>
       <w:r>
-        <w:t xml:space="preserve"> = [-1,2,</w:t>
-      </w:r>
-      <w:proofErr w:type="gramStart"/>
-      <w:r>
-        <w:t>1,-</w:t>
-      </w:r>
-      <w:proofErr w:type="gramEnd"/>
-      <w:r>
-        <w:t>4], target = 1</w:t>
+        <w:t xml:space="preserve"> = [-1,2,1,-4], target = 1</w:t>
       </w:r>
     </w:p>
     <w:p>
@@ -1191,15 +1099,7 @@
       </w:r>
       <w:proofErr w:type="spellEnd"/>
       <w:r>
-        <w:t xml:space="preserve"> = [1,</w:t>
-      </w:r>
-      <w:proofErr w:type="gramStart"/>
-      <w:r>
-        <w:t>0,-</w:t>
-      </w:r>
-      <w:proofErr w:type="gramEnd"/>
-      <w:r>
-        <w:t>1,0,-2,2], target = 0</w:t>
+        <w:t xml:space="preserve"> = [1,0,-1,0,-2,2], target = 0</w:t>
       </w:r>
     </w:p>
     <w:p>
@@ -1211,15 +1111,7 @@
         <w:t>Output:</w:t>
       </w:r>
       <w:r>
-        <w:t xml:space="preserve"> [[-</w:t>
-      </w:r>
-      <w:proofErr w:type="gramStart"/>
-      <w:r>
-        <w:t>2,-</w:t>
-      </w:r>
-      <w:proofErr w:type="gramEnd"/>
-      <w:r>
-        <w:t>1,1,2],[-2,0,0,2],[-1,0,0,1]]</w:t>
+        <w:t xml:space="preserve"> [[-2,-1,1,2],[-2,0,0,2],[-1,0,0,1]]</w:t>
       </w:r>
     </w:p>
     <w:p>
@@ -1263,6 +1155,118 @@
         <w:t xml:space="preserve"> [[2,2,2,2]]</w:t>
       </w:r>
     </w:p>
+    <w:p/>
+    <w:p>
+      <w:r>
+        <w:t xml:space="preserve">Question6: </w:t>
+      </w:r>
+    </w:p>
+    <w:p>
+      <w:r>
+        <w:t>Given a list of non-negative integers </w:t>
+      </w:r>
+      <w:proofErr w:type="spellStart"/>
+      <w:r>
+        <w:t>nums</w:t>
+      </w:r>
+      <w:proofErr w:type="spellEnd"/>
+      <w:r>
+        <w:t>, arrange them such that they form the largest number and return it.</w:t>
+      </w:r>
+    </w:p>
+    <w:p>
+      <w:r>
+        <w:t>Since the result may be very large, so you need to return a string instead of an integer.</w:t>
+      </w:r>
+    </w:p>
+    <w:p>
+      <w:r>
+        <w:t> </w:t>
+      </w:r>
+    </w:p>
+    <w:p>
+      <w:r>
+        <w:rPr>
+          <w:b/>
+          <w:bCs/>
+        </w:rPr>
+        <w:t>Example 1:</w:t>
+      </w:r>
+    </w:p>
+    <w:p>
+      <w:r>
+        <w:rPr>
+          <w:b/>
+          <w:bCs/>
+        </w:rPr>
+        <w:t>Input:</w:t>
+      </w:r>
+      <w:r>
+        <w:t xml:space="preserve"> </w:t>
+      </w:r>
+      <w:proofErr w:type="spellStart"/>
+      <w:r>
+        <w:t>nums</w:t>
+      </w:r>
+      <w:proofErr w:type="spellEnd"/>
+      <w:r>
+        <w:t xml:space="preserve"> = [10,2]</w:t>
+      </w:r>
+    </w:p>
+    <w:p>
+      <w:r>
+        <w:rPr>
+          <w:b/>
+          <w:bCs/>
+        </w:rPr>
+        <w:t>Output:</w:t>
+      </w:r>
+      <w:r>
+        <w:t xml:space="preserve"> "210"</w:t>
+      </w:r>
+    </w:p>
+    <w:p>
+      <w:r>
+        <w:rPr>
+          <w:b/>
+          <w:bCs/>
+        </w:rPr>
+        <w:t>Example 2:</w:t>
+      </w:r>
+    </w:p>
+    <w:p>
+      <w:r>
+        <w:rPr>
+          <w:b/>
+          <w:bCs/>
+        </w:rPr>
+        <w:t>Input:</w:t>
+      </w:r>
+      <w:r>
+        <w:t xml:space="preserve"> </w:t>
+      </w:r>
+      <w:proofErr w:type="spellStart"/>
+      <w:r>
+        <w:t>nums</w:t>
+      </w:r>
+      <w:proofErr w:type="spellEnd"/>
+      <w:r>
+        <w:t xml:space="preserve"> = [3,30,34,5,9]</w:t>
+      </w:r>
+    </w:p>
+    <w:p>
+      <w:r>
+        <w:rPr>
+          <w:b/>
+          <w:bCs/>
+        </w:rPr>
+        <w:t>Output:</w:t>
+      </w:r>
+      <w:r>
+        <w:t xml:space="preserve"> "9534330"</w:t>
+      </w:r>
+    </w:p>
+    <w:p/>
     <w:p/>
     <w:p/>
     <w:p>

</xml_diff>